<commit_message>
Update Task Report Template to separate completed tasks by person.
</commit_message>
<xml_diff>
--- a/Templates/TaskReportTemplate.docx
+++ b/Templates/TaskReportTemplate.docx
@@ -8,9 +8,9 @@
         <w:tblLook w:val="0000" w:firstRow="0" w:lastRow="0" w:firstColumn="0" w:lastColumn="0" w:noHBand="0" w:noVBand="0"/>
       </w:tblPr>
       <w:tblGrid>
-        <w:gridCol w:w="1090"/>
-        <w:gridCol w:w="6848"/>
-        <w:gridCol w:w="918"/>
+        <w:gridCol w:w="1061"/>
+        <w:gridCol w:w="6662"/>
+        <w:gridCol w:w="917"/>
       </w:tblGrid>
       <w:tr>
         <w:tc>
@@ -1008,35 +1008,10 @@
         <w:t>since last meeting:</w:t>
       </w:r>
     </w:p>
+    <w:p/>
     <w:p>
       <w:r>
-        <w:t>&lt;</w:t>
-      </w:r>
-      <w:r>
-        <w:t>See Instructions attached</w:t>
-      </w:r>
-      <w:r>
-        <w:t>.  Just copy-paste and fill in th</w:t>
-      </w:r>
-      <w:r>
-        <w:t>e template table below</w:t>
-      </w:r>
-      <w:r>
-        <w:t xml:space="preserve"> for all tasks</w:t>
-      </w:r>
-      <w:r>
-        <w:t>; one of these tables for each task</w:t>
-      </w:r>
-      <w:r>
-        <w:t xml:space="preserve">. </w:t>
-      </w:r>
-    </w:p>
-    <w:p>
-      <w:r>
-        <w:t>A “typical” task report will be about 2-4 pages.  Please print, staple, and present in hardcopy to mentor at meeting</w:t>
-      </w:r>
-      <w:r>
-        <w:t>&gt;</w:t>
+        <w:t>Sam’s Tasks:</w:t>
       </w:r>
     </w:p>
     <w:p/>
@@ -1054,10 +1029,10 @@
         <w:tblLook w:val="0000" w:firstRow="0" w:lastRow="0" w:firstColumn="0" w:lastColumn="0" w:noHBand="0" w:noVBand="0"/>
       </w:tblPr>
       <w:tblGrid>
-        <w:gridCol w:w="3521"/>
-        <w:gridCol w:w="1537"/>
-        <w:gridCol w:w="1260"/>
-        <w:gridCol w:w="2430"/>
+        <w:gridCol w:w="3454"/>
+        <w:gridCol w:w="1525"/>
+        <w:gridCol w:w="1249"/>
+        <w:gridCol w:w="2402"/>
       </w:tblGrid>
       <w:tr>
         <w:tc>
@@ -1318,25 +1293,978 @@
           <w:color w:val="FF0000"/>
         </w:rPr>
       </w:pPr>
-      <w:r>
-        <w:rPr>
-          <w:color w:val="FF0000"/>
-        </w:rPr>
-        <w:t>&lt;please leave at le</w:t>
-      </w:r>
-      <w:r>
-        <w:rPr>
-          <w:color w:val="FF0000"/>
-        </w:rPr>
-        <w:t>ast one blank line between task tables</w:t>
-      </w:r>
-      <w:r>
-        <w:rPr>
-          <w:color w:val="FF0000"/>
-        </w:rPr>
-        <w:t xml:space="preserve"> for readability&gt;</w:t>
-      </w:r>
     </w:p>
+    <w:p>
+      <w:r>
+        <w:t>Alexander’s Tasks:</w:t>
+      </w:r>
+    </w:p>
+    <w:p/>
+    <w:tbl>
+      <w:tblPr>
+        <w:tblW w:w="0" w:type="auto"/>
+        <w:tblBorders>
+          <w:top w:val="single" w:sz="4" w:space="0" w:color="auto"/>
+          <w:left w:val="single" w:sz="4" w:space="0" w:color="auto"/>
+          <w:bottom w:val="single" w:sz="4" w:space="0" w:color="auto"/>
+          <w:right w:val="single" w:sz="4" w:space="0" w:color="auto"/>
+          <w:insideH w:val="single" w:sz="4" w:space="0" w:color="auto"/>
+          <w:insideV w:val="single" w:sz="4" w:space="0" w:color="auto"/>
+        </w:tblBorders>
+        <w:tblLook w:val="0000" w:firstRow="0" w:lastRow="0" w:firstColumn="0" w:lastColumn="0" w:noHBand="0" w:noVBand="0"/>
+      </w:tblPr>
+      <w:tblGrid>
+        <w:gridCol w:w="3454"/>
+        <w:gridCol w:w="1525"/>
+        <w:gridCol w:w="1249"/>
+        <w:gridCol w:w="2402"/>
+      </w:tblGrid>
+      <w:tr>
+        <w:tc>
+          <w:tcPr>
+            <w:tcW w:w="3521" w:type="dxa"/>
+          </w:tcPr>
+          <w:p>
+            <w:pPr>
+              <w:rPr>
+                <w:sz w:val="18"/>
+              </w:rPr>
+            </w:pPr>
+            <w:r>
+              <w:rPr>
+                <w:b/>
+                <w:bCs/>
+                <w:sz w:val="18"/>
+              </w:rPr>
+              <w:t xml:space="preserve">Task Title: </w:t>
+            </w:r>
+          </w:p>
+        </w:tc>
+        <w:tc>
+          <w:tcPr>
+            <w:tcW w:w="1537" w:type="dxa"/>
+          </w:tcPr>
+          <w:p>
+            <w:pPr>
+              <w:rPr>
+                <w:sz w:val="18"/>
+              </w:rPr>
+            </w:pPr>
+            <w:r>
+              <w:rPr>
+                <w:b/>
+                <w:bCs/>
+                <w:sz w:val="18"/>
+              </w:rPr>
+              <w:t>Task Initiation:</w:t>
+            </w:r>
+            <w:r>
+              <w:rPr>
+                <w:sz w:val="18"/>
+              </w:rPr>
+              <w:t xml:space="preserve"> </w:t>
+            </w:r>
+            <w:r>
+              <w:rPr>
+                <w:color w:val="FF0000"/>
+                <w:sz w:val="18"/>
+              </w:rPr>
+              <w:t>&lt;date task created&gt;</w:t>
+            </w:r>
+          </w:p>
+        </w:tc>
+        <w:tc>
+          <w:tcPr>
+            <w:tcW w:w="1260" w:type="dxa"/>
+          </w:tcPr>
+          <w:p>
+            <w:pPr>
+              <w:rPr>
+                <w:sz w:val="18"/>
+              </w:rPr>
+            </w:pPr>
+            <w:r>
+              <w:rPr>
+                <w:b/>
+                <w:bCs/>
+                <w:sz w:val="18"/>
+              </w:rPr>
+              <w:t xml:space="preserve">Orig. Due Date:  </w:t>
+            </w:r>
+            <w:r>
+              <w:rPr>
+                <w:color w:val="FF0000"/>
+                <w:sz w:val="18"/>
+              </w:rPr>
+              <w:t>&lt;date task was initially due&gt;</w:t>
+            </w:r>
+          </w:p>
+        </w:tc>
+        <w:tc>
+          <w:tcPr>
+            <w:tcW w:w="2430" w:type="dxa"/>
+          </w:tcPr>
+          <w:p>
+            <w:pPr>
+              <w:rPr>
+                <w:sz w:val="18"/>
+              </w:rPr>
+            </w:pPr>
+            <w:r>
+              <w:rPr>
+                <w:b/>
+                <w:bCs/>
+                <w:sz w:val="18"/>
+              </w:rPr>
+              <w:t>Status:</w:t>
+            </w:r>
+            <w:r>
+              <w:rPr>
+                <w:sz w:val="18"/>
+              </w:rPr>
+              <w:t xml:space="preserve"> </w:t>
+            </w:r>
+            <w:r>
+              <w:rPr>
+                <w:color w:val="FF0000"/>
+                <w:sz w:val="18"/>
+              </w:rPr>
+              <w:t>&lt;if it’s in this section, obviously the status is “completed”&gt;</w:t>
+            </w:r>
+          </w:p>
+        </w:tc>
+      </w:tr>
+      <w:tr>
+        <w:trPr>
+          <w:cantSplit/>
+        </w:trPr>
+        <w:tc>
+          <w:tcPr>
+            <w:tcW w:w="8748" w:type="dxa"/>
+            <w:gridSpan w:val="4"/>
+          </w:tcPr>
+          <w:p>
+            <w:pPr>
+              <w:rPr>
+                <w:sz w:val="18"/>
+              </w:rPr>
+            </w:pPr>
+            <w:r>
+              <w:rPr>
+                <w:b/>
+                <w:bCs/>
+                <w:sz w:val="18"/>
+              </w:rPr>
+              <w:t>Who (%):  &lt;</w:t>
+            </w:r>
+            <w:r>
+              <w:rPr>
+                <w:sz w:val="18"/>
+              </w:rPr>
+              <w:t>who’s responsible for it; if multiple persons, then to what percentage&gt;</w:t>
+            </w:r>
+          </w:p>
+        </w:tc>
+      </w:tr>
+      <w:tr>
+        <w:trPr>
+          <w:cantSplit/>
+        </w:trPr>
+        <w:tc>
+          <w:tcPr>
+            <w:tcW w:w="8748" w:type="dxa"/>
+            <w:gridSpan w:val="4"/>
+          </w:tcPr>
+          <w:p>
+            <w:pPr>
+              <w:rPr>
+                <w:sz w:val="18"/>
+              </w:rPr>
+            </w:pPr>
+            <w:r>
+              <w:rPr>
+                <w:b/>
+                <w:bCs/>
+                <w:sz w:val="18"/>
+              </w:rPr>
+              <w:t xml:space="preserve">Description:  </w:t>
+            </w:r>
+            <w:r>
+              <w:rPr>
+                <w:sz w:val="18"/>
+              </w:rPr>
+              <w:t xml:space="preserve">&lt;2-3 sentences to describe what involved with the task and its goals in more detail. </w:t>
+            </w:r>
+          </w:p>
+        </w:tc>
+      </w:tr>
+      <w:tr>
+        <w:trPr>
+          <w:cantSplit/>
+        </w:trPr>
+        <w:tc>
+          <w:tcPr>
+            <w:tcW w:w="8748" w:type="dxa"/>
+            <w:gridSpan w:val="4"/>
+          </w:tcPr>
+          <w:p>
+            <w:pPr>
+              <w:rPr>
+                <w:sz w:val="18"/>
+              </w:rPr>
+            </w:pPr>
+            <w:r>
+              <w:rPr>
+                <w:b/>
+                <w:bCs/>
+                <w:sz w:val="18"/>
+              </w:rPr>
+              <w:t xml:space="preserve">Expected Outcome:  </w:t>
+            </w:r>
+            <w:r>
+              <w:rPr>
+                <w:sz w:val="18"/>
+              </w:rPr>
+              <w:t>&lt;Concise statement of exactly what deliverable is expected &gt;</w:t>
+            </w:r>
+          </w:p>
+        </w:tc>
+      </w:tr>
+    </w:tbl>
+    <w:p/>
+    <w:p>
+      <w:r>
+        <w:t>Sam’s Tasks:</w:t>
+      </w:r>
+    </w:p>
+    <w:p>
+      <w:r>
+        <w:t>Sam’s Tasks:</w:t>
+      </w:r>
+    </w:p>
+    <w:p>
+      <w:r>
+        <w:lastRenderedPageBreak/>
+        <w:t>Noah</w:t>
+      </w:r>
+      <w:r>
+        <w:t>’s Tasks:</w:t>
+      </w:r>
+    </w:p>
+    <w:p/>
+    <w:tbl>
+      <w:tblPr>
+        <w:tblW w:w="0" w:type="auto"/>
+        <w:tblBorders>
+          <w:top w:val="single" w:sz="4" w:space="0" w:color="auto"/>
+          <w:left w:val="single" w:sz="4" w:space="0" w:color="auto"/>
+          <w:bottom w:val="single" w:sz="4" w:space="0" w:color="auto"/>
+          <w:right w:val="single" w:sz="4" w:space="0" w:color="auto"/>
+          <w:insideH w:val="single" w:sz="4" w:space="0" w:color="auto"/>
+          <w:insideV w:val="single" w:sz="4" w:space="0" w:color="auto"/>
+        </w:tblBorders>
+        <w:tblLook w:val="0000" w:firstRow="0" w:lastRow="0" w:firstColumn="0" w:lastColumn="0" w:noHBand="0" w:noVBand="0"/>
+      </w:tblPr>
+      <w:tblGrid>
+        <w:gridCol w:w="3454"/>
+        <w:gridCol w:w="1525"/>
+        <w:gridCol w:w="1249"/>
+        <w:gridCol w:w="2402"/>
+      </w:tblGrid>
+      <w:tr>
+        <w:tc>
+          <w:tcPr>
+            <w:tcW w:w="3521" w:type="dxa"/>
+          </w:tcPr>
+          <w:p>
+            <w:pPr>
+              <w:rPr>
+                <w:sz w:val="18"/>
+              </w:rPr>
+            </w:pPr>
+            <w:r>
+              <w:rPr>
+                <w:b/>
+                <w:bCs/>
+                <w:sz w:val="18"/>
+              </w:rPr>
+              <w:t xml:space="preserve">Task Title: </w:t>
+            </w:r>
+          </w:p>
+        </w:tc>
+        <w:tc>
+          <w:tcPr>
+            <w:tcW w:w="1537" w:type="dxa"/>
+          </w:tcPr>
+          <w:p>
+            <w:pPr>
+              <w:rPr>
+                <w:sz w:val="18"/>
+              </w:rPr>
+            </w:pPr>
+            <w:r>
+              <w:rPr>
+                <w:b/>
+                <w:bCs/>
+                <w:sz w:val="18"/>
+              </w:rPr>
+              <w:t>Task Initiation:</w:t>
+            </w:r>
+            <w:r>
+              <w:rPr>
+                <w:sz w:val="18"/>
+              </w:rPr>
+              <w:t xml:space="preserve"> </w:t>
+            </w:r>
+            <w:r>
+              <w:rPr>
+                <w:color w:val="FF0000"/>
+                <w:sz w:val="18"/>
+              </w:rPr>
+              <w:t>&lt;date task created&gt;</w:t>
+            </w:r>
+          </w:p>
+        </w:tc>
+        <w:tc>
+          <w:tcPr>
+            <w:tcW w:w="1260" w:type="dxa"/>
+          </w:tcPr>
+          <w:p>
+            <w:pPr>
+              <w:rPr>
+                <w:sz w:val="18"/>
+              </w:rPr>
+            </w:pPr>
+            <w:r>
+              <w:rPr>
+                <w:b/>
+                <w:bCs/>
+                <w:sz w:val="18"/>
+              </w:rPr>
+              <w:t xml:space="preserve">Orig. Due Date:  </w:t>
+            </w:r>
+            <w:r>
+              <w:rPr>
+                <w:color w:val="FF0000"/>
+                <w:sz w:val="18"/>
+              </w:rPr>
+              <w:t>&lt;date task was initially due&gt;</w:t>
+            </w:r>
+          </w:p>
+        </w:tc>
+        <w:tc>
+          <w:tcPr>
+            <w:tcW w:w="2430" w:type="dxa"/>
+          </w:tcPr>
+          <w:p>
+            <w:pPr>
+              <w:rPr>
+                <w:sz w:val="18"/>
+              </w:rPr>
+            </w:pPr>
+            <w:r>
+              <w:rPr>
+                <w:b/>
+                <w:bCs/>
+                <w:sz w:val="18"/>
+              </w:rPr>
+              <w:t>Status:</w:t>
+            </w:r>
+            <w:r>
+              <w:rPr>
+                <w:sz w:val="18"/>
+              </w:rPr>
+              <w:t xml:space="preserve"> </w:t>
+            </w:r>
+            <w:r>
+              <w:rPr>
+                <w:color w:val="FF0000"/>
+                <w:sz w:val="18"/>
+              </w:rPr>
+              <w:t>&lt;if it’s in this section, obviously the status is “completed”&gt;</w:t>
+            </w:r>
+          </w:p>
+        </w:tc>
+      </w:tr>
+      <w:tr>
+        <w:trPr>
+          <w:cantSplit/>
+        </w:trPr>
+        <w:tc>
+          <w:tcPr>
+            <w:tcW w:w="8748" w:type="dxa"/>
+            <w:gridSpan w:val="4"/>
+          </w:tcPr>
+          <w:p>
+            <w:pPr>
+              <w:rPr>
+                <w:sz w:val="18"/>
+              </w:rPr>
+            </w:pPr>
+            <w:r>
+              <w:rPr>
+                <w:b/>
+                <w:bCs/>
+                <w:sz w:val="18"/>
+              </w:rPr>
+              <w:t>Who (%):  &lt;</w:t>
+            </w:r>
+            <w:r>
+              <w:rPr>
+                <w:sz w:val="18"/>
+              </w:rPr>
+              <w:t>who’s responsible for it; if multiple persons, then to what percentage&gt;</w:t>
+            </w:r>
+          </w:p>
+        </w:tc>
+      </w:tr>
+      <w:tr>
+        <w:trPr>
+          <w:cantSplit/>
+        </w:trPr>
+        <w:tc>
+          <w:tcPr>
+            <w:tcW w:w="8748" w:type="dxa"/>
+            <w:gridSpan w:val="4"/>
+          </w:tcPr>
+          <w:p>
+            <w:pPr>
+              <w:rPr>
+                <w:sz w:val="18"/>
+              </w:rPr>
+            </w:pPr>
+            <w:r>
+              <w:rPr>
+                <w:b/>
+                <w:bCs/>
+                <w:sz w:val="18"/>
+              </w:rPr>
+              <w:t xml:space="preserve">Description:  </w:t>
+            </w:r>
+            <w:r>
+              <w:rPr>
+                <w:sz w:val="18"/>
+              </w:rPr>
+              <w:t xml:space="preserve">&lt;2-3 sentences to describe what involved with the task and its goals in more detail. </w:t>
+            </w:r>
+          </w:p>
+        </w:tc>
+      </w:tr>
+      <w:tr>
+        <w:trPr>
+          <w:cantSplit/>
+        </w:trPr>
+        <w:tc>
+          <w:tcPr>
+            <w:tcW w:w="8748" w:type="dxa"/>
+            <w:gridSpan w:val="4"/>
+          </w:tcPr>
+          <w:p>
+            <w:pPr>
+              <w:rPr>
+                <w:sz w:val="18"/>
+              </w:rPr>
+            </w:pPr>
+            <w:r>
+              <w:rPr>
+                <w:b/>
+                <w:bCs/>
+                <w:sz w:val="18"/>
+              </w:rPr>
+              <w:t xml:space="preserve">Expected Outcome:  </w:t>
+            </w:r>
+            <w:r>
+              <w:rPr>
+                <w:sz w:val="18"/>
+              </w:rPr>
+              <w:t>&lt;Concise statement of exactly what deliverable is expected &gt;</w:t>
+            </w:r>
+          </w:p>
+        </w:tc>
+      </w:tr>
+    </w:tbl>
+    <w:p/>
+    <w:p>
+      <w:pPr>
+        <w:pStyle w:val="Heading3"/>
+      </w:pPr>
+    </w:p>
+    <w:p>
+      <w:r>
+        <w:t>Shlok’s Tasks:</w:t>
+      </w:r>
+    </w:p>
+    <w:p/>
+    <w:tbl>
+      <w:tblPr>
+        <w:tblW w:w="0" w:type="auto"/>
+        <w:tblBorders>
+          <w:top w:val="single" w:sz="4" w:space="0" w:color="auto"/>
+          <w:left w:val="single" w:sz="4" w:space="0" w:color="auto"/>
+          <w:bottom w:val="single" w:sz="4" w:space="0" w:color="auto"/>
+          <w:right w:val="single" w:sz="4" w:space="0" w:color="auto"/>
+          <w:insideH w:val="single" w:sz="4" w:space="0" w:color="auto"/>
+          <w:insideV w:val="single" w:sz="4" w:space="0" w:color="auto"/>
+        </w:tblBorders>
+        <w:tblLook w:val="0000" w:firstRow="0" w:lastRow="0" w:firstColumn="0" w:lastColumn="0" w:noHBand="0" w:noVBand="0"/>
+      </w:tblPr>
+      <w:tblGrid>
+        <w:gridCol w:w="3454"/>
+        <w:gridCol w:w="1525"/>
+        <w:gridCol w:w="1249"/>
+        <w:gridCol w:w="2402"/>
+      </w:tblGrid>
+      <w:tr>
+        <w:tc>
+          <w:tcPr>
+            <w:tcW w:w="3521" w:type="dxa"/>
+          </w:tcPr>
+          <w:p>
+            <w:pPr>
+              <w:rPr>
+                <w:sz w:val="18"/>
+              </w:rPr>
+            </w:pPr>
+            <w:r>
+              <w:rPr>
+                <w:b/>
+                <w:bCs/>
+                <w:sz w:val="18"/>
+              </w:rPr>
+              <w:t xml:space="preserve">Task Title: </w:t>
+            </w:r>
+          </w:p>
+        </w:tc>
+        <w:tc>
+          <w:tcPr>
+            <w:tcW w:w="1537" w:type="dxa"/>
+          </w:tcPr>
+          <w:p>
+            <w:pPr>
+              <w:rPr>
+                <w:sz w:val="18"/>
+              </w:rPr>
+            </w:pPr>
+            <w:r>
+              <w:rPr>
+                <w:b/>
+                <w:bCs/>
+                <w:sz w:val="18"/>
+              </w:rPr>
+              <w:t>Task Initiation:</w:t>
+            </w:r>
+            <w:r>
+              <w:rPr>
+                <w:sz w:val="18"/>
+              </w:rPr>
+              <w:t xml:space="preserve"> </w:t>
+            </w:r>
+            <w:r>
+              <w:rPr>
+                <w:color w:val="FF0000"/>
+                <w:sz w:val="18"/>
+              </w:rPr>
+              <w:t>&lt;date task created&gt;</w:t>
+            </w:r>
+          </w:p>
+        </w:tc>
+        <w:tc>
+          <w:tcPr>
+            <w:tcW w:w="1260" w:type="dxa"/>
+          </w:tcPr>
+          <w:p>
+            <w:pPr>
+              <w:rPr>
+                <w:sz w:val="18"/>
+              </w:rPr>
+            </w:pPr>
+            <w:r>
+              <w:rPr>
+                <w:b/>
+                <w:bCs/>
+                <w:sz w:val="18"/>
+              </w:rPr>
+              <w:t xml:space="preserve">Orig. Due Date:  </w:t>
+            </w:r>
+            <w:r>
+              <w:rPr>
+                <w:color w:val="FF0000"/>
+                <w:sz w:val="18"/>
+              </w:rPr>
+              <w:t>&lt;date task was initially due&gt;</w:t>
+            </w:r>
+          </w:p>
+        </w:tc>
+        <w:tc>
+          <w:tcPr>
+            <w:tcW w:w="2430" w:type="dxa"/>
+          </w:tcPr>
+          <w:p>
+            <w:pPr>
+              <w:rPr>
+                <w:sz w:val="18"/>
+              </w:rPr>
+            </w:pPr>
+            <w:r>
+              <w:rPr>
+                <w:b/>
+                <w:bCs/>
+                <w:sz w:val="18"/>
+              </w:rPr>
+              <w:t>Status:</w:t>
+            </w:r>
+            <w:r>
+              <w:rPr>
+                <w:sz w:val="18"/>
+              </w:rPr>
+              <w:t xml:space="preserve"> </w:t>
+            </w:r>
+            <w:r>
+              <w:rPr>
+                <w:color w:val="FF0000"/>
+                <w:sz w:val="18"/>
+              </w:rPr>
+              <w:t>&lt;if it’s in this section, obviously the status is “completed”&gt;</w:t>
+            </w:r>
+          </w:p>
+        </w:tc>
+      </w:tr>
+      <w:tr>
+        <w:trPr>
+          <w:cantSplit/>
+        </w:trPr>
+        <w:tc>
+          <w:tcPr>
+            <w:tcW w:w="8748" w:type="dxa"/>
+            <w:gridSpan w:val="4"/>
+          </w:tcPr>
+          <w:p>
+            <w:pPr>
+              <w:rPr>
+                <w:sz w:val="18"/>
+              </w:rPr>
+            </w:pPr>
+            <w:r>
+              <w:rPr>
+                <w:b/>
+                <w:bCs/>
+                <w:sz w:val="18"/>
+              </w:rPr>
+              <w:t>Who (%):  &lt;</w:t>
+            </w:r>
+            <w:r>
+              <w:rPr>
+                <w:sz w:val="18"/>
+              </w:rPr>
+              <w:t>who’s responsible for it; if multiple persons, then to what percentage&gt;</w:t>
+            </w:r>
+          </w:p>
+        </w:tc>
+      </w:tr>
+      <w:tr>
+        <w:trPr>
+          <w:cantSplit/>
+        </w:trPr>
+        <w:tc>
+          <w:tcPr>
+            <w:tcW w:w="8748" w:type="dxa"/>
+            <w:gridSpan w:val="4"/>
+          </w:tcPr>
+          <w:p>
+            <w:pPr>
+              <w:rPr>
+                <w:sz w:val="18"/>
+              </w:rPr>
+            </w:pPr>
+            <w:r>
+              <w:rPr>
+                <w:b/>
+                <w:bCs/>
+                <w:sz w:val="18"/>
+              </w:rPr>
+              <w:t xml:space="preserve">Description:  </w:t>
+            </w:r>
+            <w:r>
+              <w:rPr>
+                <w:sz w:val="18"/>
+              </w:rPr>
+              <w:t xml:space="preserve">&lt;2-3 sentences to describe what involved with the task and its goals in more detail. </w:t>
+            </w:r>
+          </w:p>
+        </w:tc>
+      </w:tr>
+      <w:tr>
+        <w:trPr>
+          <w:cantSplit/>
+        </w:trPr>
+        <w:tc>
+          <w:tcPr>
+            <w:tcW w:w="8748" w:type="dxa"/>
+            <w:gridSpan w:val="4"/>
+          </w:tcPr>
+          <w:p>
+            <w:pPr>
+              <w:rPr>
+                <w:sz w:val="18"/>
+              </w:rPr>
+            </w:pPr>
+            <w:r>
+              <w:rPr>
+                <w:b/>
+                <w:bCs/>
+                <w:sz w:val="18"/>
+              </w:rPr>
+              <w:t xml:space="preserve">Expected Outcome:  </w:t>
+            </w:r>
+            <w:r>
+              <w:rPr>
+                <w:sz w:val="18"/>
+              </w:rPr>
+              <w:t>&lt;Concise statement of exactly what deliverable is expected &gt;</w:t>
+            </w:r>
+          </w:p>
+        </w:tc>
+      </w:tr>
+    </w:tbl>
+    <w:p/>
+    <w:p>
+      <w:r>
+        <w:t>Bronwyn’s Tasks:</w:t>
+      </w:r>
+    </w:p>
+    <w:p/>
+    <w:tbl>
+      <w:tblPr>
+        <w:tblW w:w="0" w:type="auto"/>
+        <w:tblBorders>
+          <w:top w:val="single" w:sz="4" w:space="0" w:color="auto"/>
+          <w:left w:val="single" w:sz="4" w:space="0" w:color="auto"/>
+          <w:bottom w:val="single" w:sz="4" w:space="0" w:color="auto"/>
+          <w:right w:val="single" w:sz="4" w:space="0" w:color="auto"/>
+          <w:insideH w:val="single" w:sz="4" w:space="0" w:color="auto"/>
+          <w:insideV w:val="single" w:sz="4" w:space="0" w:color="auto"/>
+        </w:tblBorders>
+        <w:tblLook w:val="0000" w:firstRow="0" w:lastRow="0" w:firstColumn="0" w:lastColumn="0" w:noHBand="0" w:noVBand="0"/>
+      </w:tblPr>
+      <w:tblGrid>
+        <w:gridCol w:w="3454"/>
+        <w:gridCol w:w="1525"/>
+        <w:gridCol w:w="1249"/>
+        <w:gridCol w:w="2402"/>
+      </w:tblGrid>
+      <w:tr>
+        <w:tc>
+          <w:tcPr>
+            <w:tcW w:w="3521" w:type="dxa"/>
+          </w:tcPr>
+          <w:p>
+            <w:pPr>
+              <w:rPr>
+                <w:sz w:val="18"/>
+              </w:rPr>
+            </w:pPr>
+            <w:r>
+              <w:rPr>
+                <w:b/>
+                <w:bCs/>
+                <w:sz w:val="18"/>
+              </w:rPr>
+              <w:t xml:space="preserve">Task Title: </w:t>
+            </w:r>
+          </w:p>
+        </w:tc>
+        <w:tc>
+          <w:tcPr>
+            <w:tcW w:w="1537" w:type="dxa"/>
+          </w:tcPr>
+          <w:p>
+            <w:pPr>
+              <w:rPr>
+                <w:sz w:val="18"/>
+              </w:rPr>
+            </w:pPr>
+            <w:r>
+              <w:rPr>
+                <w:b/>
+                <w:bCs/>
+                <w:sz w:val="18"/>
+              </w:rPr>
+              <w:t>Task Initiation:</w:t>
+            </w:r>
+            <w:r>
+              <w:rPr>
+                <w:sz w:val="18"/>
+              </w:rPr>
+              <w:t xml:space="preserve"> </w:t>
+            </w:r>
+            <w:r>
+              <w:rPr>
+                <w:color w:val="FF0000"/>
+                <w:sz w:val="18"/>
+              </w:rPr>
+              <w:t>&lt;date task created&gt;</w:t>
+            </w:r>
+          </w:p>
+        </w:tc>
+        <w:tc>
+          <w:tcPr>
+            <w:tcW w:w="1260" w:type="dxa"/>
+          </w:tcPr>
+          <w:p>
+            <w:pPr>
+              <w:rPr>
+                <w:sz w:val="18"/>
+              </w:rPr>
+            </w:pPr>
+            <w:r>
+              <w:rPr>
+                <w:b/>
+                <w:bCs/>
+                <w:sz w:val="18"/>
+              </w:rPr>
+              <w:t xml:space="preserve">Orig. Due Date:  </w:t>
+            </w:r>
+            <w:r>
+              <w:rPr>
+                <w:color w:val="FF0000"/>
+                <w:sz w:val="18"/>
+              </w:rPr>
+              <w:t>&lt;date task was initially due&gt;</w:t>
+            </w:r>
+          </w:p>
+        </w:tc>
+        <w:tc>
+          <w:tcPr>
+            <w:tcW w:w="2430" w:type="dxa"/>
+          </w:tcPr>
+          <w:p>
+            <w:pPr>
+              <w:rPr>
+                <w:sz w:val="18"/>
+              </w:rPr>
+            </w:pPr>
+            <w:r>
+              <w:rPr>
+                <w:b/>
+                <w:bCs/>
+                <w:sz w:val="18"/>
+              </w:rPr>
+              <w:t>Status:</w:t>
+            </w:r>
+            <w:r>
+              <w:rPr>
+                <w:sz w:val="18"/>
+              </w:rPr>
+              <w:t xml:space="preserve"> </w:t>
+            </w:r>
+            <w:r>
+              <w:rPr>
+                <w:color w:val="FF0000"/>
+                <w:sz w:val="18"/>
+              </w:rPr>
+              <w:t>&lt;if it’s in this section, obviously the status is “completed”&gt;</w:t>
+            </w:r>
+          </w:p>
+        </w:tc>
+      </w:tr>
+      <w:tr>
+        <w:trPr>
+          <w:cantSplit/>
+        </w:trPr>
+        <w:tc>
+          <w:tcPr>
+            <w:tcW w:w="8748" w:type="dxa"/>
+            <w:gridSpan w:val="4"/>
+          </w:tcPr>
+          <w:p>
+            <w:pPr>
+              <w:rPr>
+                <w:sz w:val="18"/>
+              </w:rPr>
+            </w:pPr>
+            <w:r>
+              <w:rPr>
+                <w:b/>
+                <w:bCs/>
+                <w:sz w:val="18"/>
+              </w:rPr>
+              <w:t>Who (%):  &lt;</w:t>
+            </w:r>
+            <w:r>
+              <w:rPr>
+                <w:sz w:val="18"/>
+              </w:rPr>
+              <w:t>who’s responsible for it; if multiple persons, then to what percentage&gt;</w:t>
+            </w:r>
+          </w:p>
+        </w:tc>
+      </w:tr>
+      <w:tr>
+        <w:trPr>
+          <w:cantSplit/>
+        </w:trPr>
+        <w:tc>
+          <w:tcPr>
+            <w:tcW w:w="8748" w:type="dxa"/>
+            <w:gridSpan w:val="4"/>
+          </w:tcPr>
+          <w:p>
+            <w:pPr>
+              <w:rPr>
+                <w:sz w:val="18"/>
+              </w:rPr>
+            </w:pPr>
+            <w:r>
+              <w:rPr>
+                <w:b/>
+                <w:bCs/>
+                <w:sz w:val="18"/>
+              </w:rPr>
+              <w:t xml:space="preserve">Description:  </w:t>
+            </w:r>
+            <w:r>
+              <w:rPr>
+                <w:sz w:val="18"/>
+              </w:rPr>
+              <w:t xml:space="preserve">&lt;2-3 sentences to describe what involved with the task and its goals in more detail. </w:t>
+            </w:r>
+          </w:p>
+        </w:tc>
+      </w:tr>
+      <w:tr>
+        <w:trPr>
+          <w:cantSplit/>
+        </w:trPr>
+        <w:tc>
+          <w:tcPr>
+            <w:tcW w:w="8748" w:type="dxa"/>
+            <w:gridSpan w:val="4"/>
+          </w:tcPr>
+          <w:p>
+            <w:pPr>
+              <w:rPr>
+                <w:sz w:val="18"/>
+              </w:rPr>
+            </w:pPr>
+            <w:r>
+              <w:rPr>
+                <w:b/>
+                <w:bCs/>
+                <w:sz w:val="18"/>
+              </w:rPr>
+              <w:t xml:space="preserve">Expected Outcome:  </w:t>
+            </w:r>
+            <w:r>
+              <w:rPr>
+                <w:sz w:val="18"/>
+              </w:rPr>
+              <w:t>&lt;Concise statement of exactly what deliverable is expected &gt;</w:t>
+            </w:r>
+          </w:p>
+        </w:tc>
+      </w:tr>
+    </w:tbl>
+    <w:p/>
     <w:p>
       <w:pPr>
         <w:pStyle w:val="Heading3"/>
@@ -1359,10 +2287,10 @@
         <w:tblLook w:val="0000" w:firstRow="0" w:lastRow="0" w:firstColumn="0" w:lastColumn="0" w:noHBand="0" w:noVBand="0"/>
       </w:tblPr>
       <w:tblGrid>
-        <w:gridCol w:w="3521"/>
-        <w:gridCol w:w="1537"/>
-        <w:gridCol w:w="1260"/>
-        <w:gridCol w:w="2430"/>
+        <w:gridCol w:w="3458"/>
+        <w:gridCol w:w="1525"/>
+        <w:gridCol w:w="1246"/>
+        <w:gridCol w:w="2401"/>
       </w:tblGrid>
       <w:tr>
         <w:tc>
@@ -1567,7 +2495,6 @@
         <w:pStyle w:val="Heading3"/>
       </w:pPr>
       <w:r>
-        <w:lastRenderedPageBreak/>
         <w:t xml:space="preserve">Upcoming Tasks: Planning </w:t>
       </w:r>
     </w:p>
@@ -1585,9 +2512,9 @@
         <w:tblLook w:val="0000" w:firstRow="0" w:lastRow="0" w:firstColumn="0" w:lastColumn="0" w:noHBand="0" w:noVBand="0"/>
       </w:tblPr>
       <w:tblGrid>
-        <w:gridCol w:w="2448"/>
-        <w:gridCol w:w="2880"/>
-        <w:gridCol w:w="3420"/>
+        <w:gridCol w:w="2417"/>
+        <w:gridCol w:w="2840"/>
+        <w:gridCol w:w="3373"/>
       </w:tblGrid>
       <w:tr>
         <w:tc>
@@ -3721,6 +4648,7 @@
     <w:lsdException w:name="HTML Sample" w:semiHidden="1" w:unhideWhenUsed="1"/>
     <w:lsdException w:name="HTML Typewriter" w:semiHidden="1" w:unhideWhenUsed="1"/>
     <w:lsdException w:name="HTML Variable" w:semiHidden="1" w:unhideWhenUsed="1"/>
+    <w:lsdException w:name="Normal Table" w:semiHidden="1" w:unhideWhenUsed="1"/>
     <w:lsdException w:name="annotation subject" w:semiHidden="1" w:unhideWhenUsed="1"/>
     <w:lsdException w:name="No List" w:semiHidden="1" w:unhideWhenUsed="1"/>
     <w:lsdException w:name="Outline List 1" w:semiHidden="1" w:unhideWhenUsed="1"/>
@@ -3767,8 +4695,10 @@
     <w:lsdException w:name="Table Subtle 2" w:semiHidden="1" w:unhideWhenUsed="1"/>
     <w:lsdException w:name="Table Web 1" w:semiHidden="1" w:unhideWhenUsed="1"/>
     <w:lsdException w:name="Table Web 2" w:semiHidden="1" w:unhideWhenUsed="1"/>
+    <w:lsdException w:name="Table Web 3" w:semiHidden="1" w:unhideWhenUsed="1"/>
     <w:lsdException w:name="Balloon Text" w:semiHidden="1" w:unhideWhenUsed="1"/>
     <w:lsdException w:name="Table Grid" w:uiPriority="59"/>
+    <w:lsdException w:name="Table Theme" w:semiHidden="1" w:unhideWhenUsed="1"/>
     <w:lsdException w:name="Placeholder Text" w:semiHidden="1"/>
     <w:lsdException w:name="No Spacing" w:uiPriority="1" w:qFormat="1"/>
     <w:lsdException w:name="Light Shading" w:uiPriority="60"/>

</xml_diff>

<commit_message>
template shlok face update
</commit_message>
<xml_diff>
--- a/Templates/TaskReportTemplate.docx
+++ b/Templates/TaskReportTemplate.docx
@@ -250,7 +250,7 @@
                           <pic:cNvPicPr/>
                         </pic:nvPicPr>
                         <pic:blipFill>
-                          <a:blip r:embed="rId5"/>
+                          <a:blip r:embed="rId7"/>
                           <a:stretch>
                             <a:fillRect/>
                           </a:stretch>
@@ -381,7 +381,7 @@
                           <pic:cNvPicPr/>
                         </pic:nvPicPr>
                         <pic:blipFill>
-                          <a:blip r:embed="rId6"/>
+                          <a:blip r:embed="rId8"/>
                           <a:stretch>
                             <a:fillRect/>
                           </a:stretch>
@@ -512,7 +512,7 @@
                           <pic:cNvPicPr/>
                         </pic:nvPicPr>
                         <pic:blipFill>
-                          <a:blip r:embed="rId7"/>
+                          <a:blip r:embed="rId9"/>
                           <a:stretch>
                             <a:fillRect/>
                           </a:stretch>
@@ -625,16 +625,11 @@
               </w:rPr>
             </w:pPr>
             <w:r>
-              <w:rPr>
-                <w:bCs/>
-                <w:sz w:val="18"/>
-                <w:szCs w:val="18"/>
-              </w:rPr>
               <w:drawing>
-                <wp:inline distT="0" distB="0" distL="0" distR="0" wp14:anchorId="422AAFD3" wp14:editId="1C84F695">
-                  <wp:extent cx="635000" cy="885825"/>
-                  <wp:effectExtent l="0" t="0" r="0" b="9525"/>
-                  <wp:docPr id="9" name="Picture 9" descr="A person taking a selfie&#10;&#10;Description automatically generated"/>
+                <wp:inline distT="0" distB="0" distL="0" distR="0" wp14:anchorId="5A871AD4" wp14:editId="0C1D235E">
+                  <wp:extent cx="795973" cy="723612"/>
+                  <wp:effectExtent l="0" t="1905" r="2540" b="2540"/>
+                  <wp:docPr id="4" name="Picture 4" descr="A picture containing wall, indoor, laying&#10;&#10;Description automatically generated"/>
                   <wp:cNvGraphicFramePr>
                     <a:graphicFrameLocks xmlns:a="http://schemas.openxmlformats.org/drawingml/2006/main" noChangeAspect="1"/>
                   </wp:cNvGraphicFramePr>
@@ -642,23 +637,39 @@
                     <a:graphicData uri="http://schemas.openxmlformats.org/drawingml/2006/picture">
                       <pic:pic xmlns:pic="http://schemas.openxmlformats.org/drawingml/2006/picture">
                         <pic:nvPicPr>
-                          <pic:cNvPr id="9" name="Picture 9" descr="A person taking a selfie&#10;&#10;Description automatically generated"/>
-                          <pic:cNvPicPr/>
+                          <pic:cNvPr id="4" name="Picture 4" descr="A picture containing wall, indoor, laying&#10;&#10;Description automatically generated"/>
+                          <pic:cNvPicPr>
+                            <a:picLocks noChangeAspect="1"/>
+                          </pic:cNvPicPr>
                         </pic:nvPicPr>
-                        <pic:blipFill>
-                          <a:blip r:embed="rId8"/>
-                          <a:stretch>
-                            <a:fillRect/>
-                          </a:stretch>
+                        <pic:blipFill rotWithShape="1">
+                          <a:blip r:embed="rId10" cstate="print">
+                            <a:extLst>
+                              <a:ext uri="{28A0092B-C50C-407E-A947-70E740481C1C}">
+                                <a14:useLocalDpi xmlns:a14="http://schemas.microsoft.com/office/drawing/2010/main" val="0"/>
+                              </a:ext>
+                            </a:extLst>
+                          </a:blip>
+                          <a:srcRect l="26809" t="20735" r="27440" b="23799"/>
+                          <a:stretch/>
                         </pic:blipFill>
-                        <pic:spPr>
-                          <a:xfrm>
+                        <pic:spPr bwMode="auto">
+                          <a:xfrm rot="5400000">
                             <a:off x="0" y="0"/>
-                            <a:ext cx="635000" cy="885825"/>
+                            <a:ext cx="799056" cy="726414"/>
                           </a:xfrm>
                           <a:prstGeom prst="rect">
                             <a:avLst/>
                           </a:prstGeom>
+                          <a:noFill/>
+                          <a:ln>
+                            <a:noFill/>
+                          </a:ln>
+                          <a:extLst>
+                            <a:ext uri="{53640926-AAD7-44D8-BBD7-CCE9431645EC}">
+                              <a14:shadowObscured xmlns:a14="http://schemas.microsoft.com/office/drawing/2010/main"/>
+                            </a:ext>
+                          </a:extLst>
                         </pic:spPr>
                       </pic:pic>
                     </a:graphicData>
@@ -780,7 +791,7 @@
                           <pic:cNvPicPr/>
                         </pic:nvPicPr>
                         <pic:blipFill>
-                          <a:blip r:embed="rId9"/>
+                          <a:blip r:embed="rId11"/>
                           <a:stretch>
                             <a:fillRect/>
                           </a:stretch>
@@ -1544,11 +1555,7 @@
     </w:p>
     <w:p>
       <w:r>
-        <w:lastRenderedPageBreak/>
-        <w:t>Noah</w:t>
-      </w:r>
-      <w:r>
-        <w:t>’s Tasks:</w:t>
+        <w:t>Noah’s Tasks:</w:t>
       </w:r>
     </w:p>
     <w:p/>
@@ -3141,6 +3148,44 @@
     </w:sectPr>
   </w:body>
 </w:document>
+</file>
+
+<file path=word/endnotes.xml><?xml version="1.0" encoding="utf-8"?>
+<w:endnotes xmlns:wpc="http://schemas.microsoft.com/office/word/2010/wordprocessingCanvas" xmlns:cx="http://schemas.microsoft.com/office/drawing/2014/chartex" xmlns:cx1="http://schemas.microsoft.com/office/drawing/2015/9/8/chartex" xmlns:cx2="http://schemas.microsoft.com/office/drawing/2015/10/21/chartex" xmlns:cx3="http://schemas.microsoft.com/office/drawing/2016/5/9/chartex" xmlns:cx4="http://schemas.microsoft.com/office/drawing/2016/5/10/chartex" xmlns:cx5="http://schemas.microsoft.com/office/drawing/2016/5/11/chartex" xmlns:cx6="http://schemas.microsoft.com/office/drawing/2016/5/12/chartex" xmlns:cx7="http://schemas.microsoft.com/office/drawing/2016/5/13/chartex" xmlns:cx8="http://schemas.microsoft.com/office/drawing/2016/5/14/chartex" xmlns:mc="http://schemas.openxmlformats.org/markup-compatibility/2006" xmlns:aink="http://schemas.microsoft.com/office/drawing/2016/ink" xmlns:am3d="http://schemas.microsoft.com/office/drawing/2017/model3d" xmlns:o="urn:schemas-microsoft-com:office:office" xmlns:oel="http://schemas.microsoft.com/office/2019/extlst" xmlns:r="http://schemas.openxmlformats.org/officeDocument/2006/relationships" xmlns:m="http://schemas.openxmlformats.org/officeDocument/2006/math" xmlns:v="urn:schemas-microsoft-com:vml" xmlns:wp14="http://schemas.microsoft.com/office/word/2010/wordprocessingDrawing" xmlns:wp="http://schemas.openxmlformats.org/drawingml/2006/wordprocessingDrawing" xmlns:w10="urn:schemas-microsoft-com:office:word" xmlns:w="http://schemas.openxmlformats.org/wordprocessingml/2006/main" xmlns:w14="http://schemas.microsoft.com/office/word/2010/wordml" xmlns:w15="http://schemas.microsoft.com/office/word/2012/wordml" xmlns:w16cex="http://schemas.microsoft.com/office/word/2018/wordml/cex" xmlns:w16cid="http://schemas.microsoft.com/office/word/2016/wordml/cid" xmlns:w16="http://schemas.microsoft.com/office/word/2018/wordml" xmlns:w16sdtdh="http://schemas.microsoft.com/office/word/2020/wordml/sdtdatahash" xmlns:w16se="http://schemas.microsoft.com/office/word/2015/wordml/symex" xmlns:wpg="http://schemas.microsoft.com/office/word/2010/wordprocessingGroup" xmlns:wpi="http://schemas.microsoft.com/office/word/2010/wordprocessingInk" xmlns:wne="http://schemas.microsoft.com/office/word/2006/wordml" xmlns:wps="http://schemas.microsoft.com/office/word/2010/wordprocessingShape" mc:Ignorable="w14 w15 w16se w16cid w16 w16cex w16sdtdh wp14">
+  <w:endnote w:type="separator" w:id="-1">
+    <w:p>
+      <w:r>
+        <w:separator/>
+      </w:r>
+    </w:p>
+  </w:endnote>
+  <w:endnote w:type="continuationSeparator" w:id="0">
+    <w:p>
+      <w:r>
+        <w:continuationSeparator/>
+      </w:r>
+    </w:p>
+  </w:endnote>
+</w:endnotes>
+</file>
+
+<file path=word/footnotes.xml><?xml version="1.0" encoding="utf-8"?>
+<w:footnotes xmlns:wpc="http://schemas.microsoft.com/office/word/2010/wordprocessingCanvas" xmlns:cx="http://schemas.microsoft.com/office/drawing/2014/chartex" xmlns:cx1="http://schemas.microsoft.com/office/drawing/2015/9/8/chartex" xmlns:cx2="http://schemas.microsoft.com/office/drawing/2015/10/21/chartex" xmlns:cx3="http://schemas.microsoft.com/office/drawing/2016/5/9/chartex" xmlns:cx4="http://schemas.microsoft.com/office/drawing/2016/5/10/chartex" xmlns:cx5="http://schemas.microsoft.com/office/drawing/2016/5/11/chartex" xmlns:cx6="http://schemas.microsoft.com/office/drawing/2016/5/12/chartex" xmlns:cx7="http://schemas.microsoft.com/office/drawing/2016/5/13/chartex" xmlns:cx8="http://schemas.microsoft.com/office/drawing/2016/5/14/chartex" xmlns:mc="http://schemas.openxmlformats.org/markup-compatibility/2006" xmlns:aink="http://schemas.microsoft.com/office/drawing/2016/ink" xmlns:am3d="http://schemas.microsoft.com/office/drawing/2017/model3d" xmlns:o="urn:schemas-microsoft-com:office:office" xmlns:oel="http://schemas.microsoft.com/office/2019/extlst" xmlns:r="http://schemas.openxmlformats.org/officeDocument/2006/relationships" xmlns:m="http://schemas.openxmlformats.org/officeDocument/2006/math" xmlns:v="urn:schemas-microsoft-com:vml" xmlns:wp14="http://schemas.microsoft.com/office/word/2010/wordprocessingDrawing" xmlns:wp="http://schemas.openxmlformats.org/drawingml/2006/wordprocessingDrawing" xmlns:w10="urn:schemas-microsoft-com:office:word" xmlns:w="http://schemas.openxmlformats.org/wordprocessingml/2006/main" xmlns:w14="http://schemas.microsoft.com/office/word/2010/wordml" xmlns:w15="http://schemas.microsoft.com/office/word/2012/wordml" xmlns:w16cex="http://schemas.microsoft.com/office/word/2018/wordml/cex" xmlns:w16cid="http://schemas.microsoft.com/office/word/2016/wordml/cid" xmlns:w16="http://schemas.microsoft.com/office/word/2018/wordml" xmlns:w16sdtdh="http://schemas.microsoft.com/office/word/2020/wordml/sdtdatahash" xmlns:w16se="http://schemas.microsoft.com/office/word/2015/wordml/symex" xmlns:wpg="http://schemas.microsoft.com/office/word/2010/wordprocessingGroup" xmlns:wpi="http://schemas.microsoft.com/office/word/2010/wordprocessingInk" xmlns:wne="http://schemas.microsoft.com/office/word/2006/wordml" xmlns:wps="http://schemas.microsoft.com/office/word/2010/wordprocessingShape" mc:Ignorable="w14 w15 w16se w16cid w16 w16cex w16sdtdh wp14">
+  <w:footnote w:type="separator" w:id="-1">
+    <w:p>
+      <w:r>
+        <w:separator/>
+      </w:r>
+    </w:p>
+  </w:footnote>
+  <w:footnote w:type="continuationSeparator" w:id="0">
+    <w:p>
+      <w:r>
+        <w:continuationSeparator/>
+      </w:r>
+    </w:p>
+  </w:footnote>
+</w:footnotes>
 </file>
 
 <file path=word/numbering.xml><?xml version="1.0" encoding="utf-8"?>
@@ -5012,6 +5057,58 @@
       </w:tblBorders>
     </w:tblPr>
   </w:style>
+  <w:style w:type="paragraph" w:styleId="Header">
+    <w:name w:val="header"/>
+    <w:basedOn w:val="Normal"/>
+    <w:link w:val="HeaderChar"/>
+    <w:uiPriority w:val="99"/>
+    <w:unhideWhenUsed/>
+    <w:rsid w:val="003B1F77"/>
+    <w:pPr>
+      <w:tabs>
+        <w:tab w:val="center" w:pos="4680"/>
+        <w:tab w:val="right" w:pos="9360"/>
+      </w:tabs>
+    </w:pPr>
+  </w:style>
+  <w:style w:type="character" w:customStyle="1" w:styleId="HeaderChar">
+    <w:name w:val="Header Char"/>
+    <w:basedOn w:val="DefaultParagraphFont"/>
+    <w:link w:val="Header"/>
+    <w:uiPriority w:val="99"/>
+    <w:rsid w:val="003B1F77"/>
+    <w:rPr>
+      <w:noProof/>
+      <w:sz w:val="24"/>
+      <w:szCs w:val="24"/>
+    </w:rPr>
+  </w:style>
+  <w:style w:type="paragraph" w:styleId="Footer">
+    <w:name w:val="footer"/>
+    <w:basedOn w:val="Normal"/>
+    <w:link w:val="FooterChar"/>
+    <w:uiPriority w:val="99"/>
+    <w:unhideWhenUsed/>
+    <w:rsid w:val="003B1F77"/>
+    <w:pPr>
+      <w:tabs>
+        <w:tab w:val="center" w:pos="4680"/>
+        <w:tab w:val="right" w:pos="9360"/>
+      </w:tabs>
+    </w:pPr>
+  </w:style>
+  <w:style w:type="character" w:customStyle="1" w:styleId="FooterChar">
+    <w:name w:val="Footer Char"/>
+    <w:basedOn w:val="DefaultParagraphFont"/>
+    <w:link w:val="Footer"/>
+    <w:uiPriority w:val="99"/>
+    <w:rsid w:val="003B1F77"/>
+    <w:rPr>
+      <w:noProof/>
+      <w:sz w:val="24"/>
+      <w:szCs w:val="24"/>
+    </w:rPr>
+  </w:style>
 </w:styles>
 </file>
 

</xml_diff>